<commit_message>
Added confusion matrix. Updated code to use my new Naive Bayes package.
</commit_message>
<xml_diff>
--- a/Scott_meeting_3_25_2018.docx
+++ b/Scott_meeting_3_25_2018.docx
@@ -416,70 +416,88 @@
     <w:p>
       <w:pPr>
         <w:pStyle w:val="ListParagraph"/>
-      </w:pPr>
-      <w:r>
-        <w:t>Look into why the import didn't work???</w:t>
-      </w:r>
-    </w:p>
-    <w:p>
-      <w:pPr>
-        <w:pStyle w:val="ListParagraph"/>
-      </w:pPr>
-    </w:p>
-    <w:p>
-      <w:pPr>
-        <w:pStyle w:val="ListParagraph"/>
-      </w:pPr>
-      <w:r>
-        <w:t>I</w:t>
-      </w:r>
-      <w:r>
-        <w:t>n</w:t>
-      </w:r>
-      <w:r>
-        <w:t xml:space="preserve">stall library to view </w:t>
-      </w:r>
-      <w:proofErr w:type="spellStart"/>
-      <w:r>
-        <w:t>Jupyter</w:t>
-      </w:r>
-      <w:proofErr w:type="spellEnd"/>
-    </w:p>
-    <w:p>
-      <w:pPr>
-        <w:pStyle w:val="ListParagraph"/>
-      </w:pPr>
-    </w:p>
-    <w:p>
-      <w:pPr>
-        <w:pStyle w:val="ListParagraph"/>
-      </w:pPr>
-      <w:r>
-        <w:t>AUTORELOAD - look into this</w:t>
-      </w:r>
-    </w:p>
-    <w:p>
-      <w:pPr>
-        <w:pStyle w:val="ListParagraph"/>
-      </w:pPr>
-      <w:r>
-        <w:t>PDB - look into this</w:t>
-      </w:r>
-    </w:p>
-    <w:p>
-      <w:pPr>
-        <w:pStyle w:val="ListParagraph"/>
-      </w:pPr>
-    </w:p>
-    <w:p>
-      <w:pPr>
-        <w:pStyle w:val="ListParagraph"/>
-      </w:pPr>
-      <w:r>
-        <w:t>Use PDB with scratchpad</w:t>
-      </w:r>
+        <w:rPr>
+          <w:strike/>
+        </w:rPr>
+      </w:pPr>
+      <w:r>
+        <w:rPr>
+          <w:strike/>
+        </w:rPr>
+        <w:t>Fix problem with</w:t>
+      </w:r>
+      <w:r>
+        <w:rPr>
+          <w:strike/>
+        </w:rPr>
+        <w:t xml:space="preserve"> import</w:t>
+      </w:r>
+      <w:r>
+        <w:rPr>
+          <w:strike/>
+        </w:rPr>
+        <w:t>ing packages</w:t>
+      </w:r>
+    </w:p>
+    <w:p>
+      <w:pPr>
+        <w:pStyle w:val="ListParagraph"/>
+      </w:pPr>
       <w:bookmarkStart w:id="0" w:name="_GoBack"/>
       <w:bookmarkEnd w:id="0"/>
+    </w:p>
+    <w:p>
+      <w:pPr>
+        <w:pStyle w:val="ListParagraph"/>
+      </w:pPr>
+      <w:r>
+        <w:t>I</w:t>
+      </w:r>
+      <w:r>
+        <w:t>n</w:t>
+      </w:r>
+      <w:r>
+        <w:t xml:space="preserve">stall library to view </w:t>
+      </w:r>
+      <w:proofErr w:type="spellStart"/>
+      <w:r>
+        <w:t>Jupyter</w:t>
+      </w:r>
+      <w:proofErr w:type="spellEnd"/>
+    </w:p>
+    <w:p>
+      <w:pPr>
+        <w:pStyle w:val="ListParagraph"/>
+      </w:pPr>
+    </w:p>
+    <w:p>
+      <w:pPr>
+        <w:pStyle w:val="ListParagraph"/>
+      </w:pPr>
+      <w:r>
+        <w:t>AUTORELOAD - look into this</w:t>
+      </w:r>
+    </w:p>
+    <w:p>
+      <w:pPr>
+        <w:pStyle w:val="ListParagraph"/>
+      </w:pPr>
+      <w:r>
+        <w:t>PDB - look into this</w:t>
+      </w:r>
+    </w:p>
+    <w:p>
+      <w:pPr>
+        <w:pStyle w:val="ListParagraph"/>
+      </w:pPr>
+    </w:p>
+    <w:p>
+      <w:pPr>
+        <w:pStyle w:val="ListParagraph"/>
+      </w:pPr>
+      <w:r>
+        <w:t>Use PDB with scratchpad</w:t>
+      </w:r>
     </w:p>
     <w:p>
       <w:pPr>
@@ -1558,7 +1576,7 @@
 </file>
 
 <file path=customXml/itemProps1.xml><?xml version="1.0" encoding="utf-8"?>
-<ds:datastoreItem xmlns:ds="http://schemas.openxmlformats.org/officeDocument/2006/customXml" ds:itemID="{61913EAE-FC4C-4D9A-97F4-27A07DA5173D}">
+<ds:datastoreItem xmlns:ds="http://schemas.openxmlformats.org/officeDocument/2006/customXml" ds:itemID="{FCF40A0A-39D7-4C96-AB82-29361D86A098}">
   <ds:schemaRefs>
     <ds:schemaRef ds:uri="http://schemas.openxmlformats.org/officeDocument/2006/bibliography"/>
   </ds:schemaRefs>

</xml_diff>